<commit_message>
update pptx and word document
</commit_message>
<xml_diff>
--- a/Пояснительная записка.docx
+++ b/Пояснительная записка.docx
@@ -7,15 +7,15 @@
         <w:jc w:val="center"/>
         <w:rPr>
           <w:b w:val="1"/>
-          <w:sz w:val="34"/>
-          <w:szCs w:val="34"/>
-        </w:rPr>
-      </w:pPr>
-      <w:r>
-        <w:rPr>
-          <w:b w:val="1"/>
-          <w:sz w:val="34"/>
-          <w:szCs w:val="34"/>
+          <w:sz w:val="38"/>
+          <w:szCs w:val="38"/>
+        </w:rPr>
+      </w:pPr>
+      <w:r>
+        <w:rPr>
+          <w:b w:val="1"/>
+          <w:sz w:val="38"/>
+          <w:szCs w:val="38"/>
           <w:rtl w:val="0"/>
         </w:rPr>
         <w:t xml:space="preserve">Пояснительная записка</w:t>
@@ -23,17 +23,24 @@
     </w:p>
     <w:p>
       <w:pPr>
-        <w:rPr/>
-      </w:pPr>
-      <w:r>
-        <w:rPr>
-          <w:b w:val="1"/>
+        <w:rPr>
+          <w:sz w:val="26"/>
+          <w:szCs w:val="26"/>
+        </w:rPr>
+      </w:pPr>
+      <w:r>
+        <w:rPr>
+          <w:b w:val="1"/>
+          <w:sz w:val="26"/>
+          <w:szCs w:val="26"/>
           <w:rtl w:val="0"/>
         </w:rPr>
         <w:t xml:space="preserve">Название проекта:</w:t>
       </w:r>
       <w:r>
         <w:rPr>
+          <w:sz w:val="26"/>
+          <w:szCs w:val="26"/>
           <w:rtl w:val="0"/>
         </w:rPr>
         <w:t xml:space="preserve"> “Просмотрщик фотографий”</w:t>
@@ -41,17 +48,24 @@
     </w:p>
     <w:p>
       <w:pPr>
-        <w:rPr/>
-      </w:pPr>
-      <w:r>
-        <w:rPr>
-          <w:b w:val="1"/>
+        <w:rPr>
+          <w:sz w:val="26"/>
+          <w:szCs w:val="26"/>
+        </w:rPr>
+      </w:pPr>
+      <w:r>
+        <w:rPr>
+          <w:b w:val="1"/>
+          <w:sz w:val="26"/>
+          <w:szCs w:val="26"/>
           <w:rtl w:val="0"/>
         </w:rPr>
         <w:t xml:space="preserve">Цель проекта:</w:t>
       </w:r>
       <w:r>
         <w:rPr>
+          <w:sz w:val="26"/>
+          <w:szCs w:val="26"/>
           <w:rtl w:val="0"/>
         </w:rPr>
         <w:t xml:space="preserve"> Создание приложение для облегчения просмотра фотографий, обработка фотографий, сохранения в базу данных </w:t>
@@ -61,11 +75,15 @@
       <w:pPr>
         <w:rPr>
           <w:b w:val="1"/>
-        </w:rPr>
-      </w:pPr>
-      <w:r>
-        <w:rPr>
-          <w:b w:val="1"/>
+          <w:sz w:val="26"/>
+          <w:szCs w:val="26"/>
+        </w:rPr>
+      </w:pPr>
+      <w:r>
+        <w:rPr>
+          <w:b w:val="1"/>
+          <w:sz w:val="26"/>
+          <w:szCs w:val="26"/>
           <w:rtl w:val="0"/>
         </w:rPr>
         <w:t xml:space="preserve">Используемые библиотеки:</w:t>
@@ -73,10 +91,15 @@
     </w:p>
     <w:p>
       <w:pPr>
-        <w:rPr/>
-      </w:pPr>
-      <w:r>
-        <w:rPr>
+        <w:rPr>
+          <w:sz w:val="26"/>
+          <w:szCs w:val="26"/>
+        </w:rPr>
+      </w:pPr>
+      <w:r>
+        <w:rPr>
+          <w:sz w:val="26"/>
+          <w:szCs w:val="26"/>
           <w:rtl w:val="0"/>
         </w:rPr>
         <w:t xml:space="preserve">PyQt5==5.15.10</w:t>
@@ -84,10 +107,15 @@
     </w:p>
     <w:p>
       <w:pPr>
-        <w:rPr/>
-      </w:pPr>
-      <w:r>
-        <w:rPr>
+        <w:rPr>
+          <w:sz w:val="26"/>
+          <w:szCs w:val="26"/>
+        </w:rPr>
+      </w:pPr>
+      <w:r>
+        <w:rPr>
+          <w:sz w:val="26"/>
+          <w:szCs w:val="26"/>
           <w:rtl w:val="0"/>
         </w:rPr>
         <w:t xml:space="preserve">math==</w:t>
@@ -95,10 +123,15 @@
     </w:p>
     <w:p>
       <w:pPr>
-        <w:rPr/>
-      </w:pPr>
-      <w:r>
-        <w:rPr>
+        <w:rPr>
+          <w:sz w:val="26"/>
+          <w:szCs w:val="26"/>
+        </w:rPr>
+      </w:pPr>
+      <w:r>
+        <w:rPr>
+          <w:sz w:val="26"/>
+          <w:szCs w:val="26"/>
           <w:rtl w:val="0"/>
         </w:rPr>
         <w:t xml:space="preserve">sqlite3=</w:t>
@@ -106,10 +139,15 @@
     </w:p>
     <w:p>
       <w:pPr>
-        <w:rPr/>
-      </w:pPr>
-      <w:r>
-        <w:rPr>
+        <w:rPr>
+          <w:sz w:val="26"/>
+          <w:szCs w:val="26"/>
+        </w:rPr>
+      </w:pPr>
+      <w:r>
+        <w:rPr>
+          <w:sz w:val="26"/>
+          <w:szCs w:val="26"/>
           <w:rtl w:val="0"/>
         </w:rPr>
         <w:t xml:space="preserve">hashlib=</w:t>
@@ -117,10 +155,15 @@
     </w:p>
     <w:p>
       <w:pPr>
-        <w:rPr/>
-      </w:pPr>
-      <w:r>
-        <w:rPr>
+        <w:rPr>
+          <w:sz w:val="26"/>
+          <w:szCs w:val="26"/>
+        </w:rPr>
+      </w:pPr>
+      <w:r>
+        <w:rPr>
+          <w:sz w:val="26"/>
+          <w:szCs w:val="26"/>
           <w:rtl w:val="0"/>
         </w:rPr>
         <w:t xml:space="preserve">rembg=2.0.52</w:t>
@@ -128,10 +171,15 @@
     </w:p>
     <w:p>
       <w:pPr>
-        <w:rPr/>
-      </w:pPr>
-      <w:r>
-        <w:rPr>
+        <w:rPr>
+          <w:sz w:val="26"/>
+          <w:szCs w:val="26"/>
+        </w:rPr>
+      </w:pPr>
+      <w:r>
+        <w:rPr>
+          <w:sz w:val="26"/>
+          <w:szCs w:val="26"/>
           <w:rtl w:val="0"/>
         </w:rPr>
         <w:t xml:space="preserve">Pillow=10.0.1</w:t>
@@ -141,11 +189,15 @@
       <w:pPr>
         <w:rPr>
           <w:b w:val="1"/>
-        </w:rPr>
-      </w:pPr>
-      <w:r>
-        <w:rPr>
-          <w:b w:val="1"/>
+          <w:sz w:val="26"/>
+          <w:szCs w:val="26"/>
+        </w:rPr>
+      </w:pPr>
+      <w:r>
+        <w:rPr>
+          <w:b w:val="1"/>
+          <w:sz w:val="26"/>
+          <w:szCs w:val="26"/>
           <w:rtl w:val="0"/>
         </w:rPr>
         <w:t xml:space="preserve">Используемые функции в классе Login:</w:t>
@@ -155,17 +207,313 @@
       <w:pPr>
         <w:numPr>
           <w:ilvl w:val="0"/>
+          <w:numId w:val="1"/>
+        </w:numPr>
+        <w:ind w:left="720" w:hanging="360"/>
+        <w:rPr>
+          <w:sz w:val="26"/>
+          <w:szCs w:val="26"/>
+        </w:rPr>
+      </w:pPr>
+      <w:r>
+        <w:rPr>
+          <w:sz w:val="26"/>
+          <w:szCs w:val="26"/>
+          <w:rtl w:val="0"/>
+        </w:rPr>
+        <w:t xml:space="preserve">__init__ - инициализация окна</w:t>
+      </w:r>
+    </w:p>
+    <w:p>
+      <w:pPr>
+        <w:numPr>
+          <w:ilvl w:val="0"/>
+          <w:numId w:val="1"/>
+        </w:numPr>
+        <w:ind w:left="720" w:hanging="360"/>
+        <w:rPr>
+          <w:sz w:val="26"/>
+          <w:szCs w:val="26"/>
+        </w:rPr>
+      </w:pPr>
+      <w:r>
+        <w:rPr>
+          <w:sz w:val="26"/>
+          <w:szCs w:val="26"/>
+          <w:rtl w:val="0"/>
+        </w:rPr>
+        <w:t xml:space="preserve">initUi - подключения ui файла, инициализация компонентов</w:t>
+      </w:r>
+      <w:r>
+        <w:rPr>
+          <w:rtl w:val="0"/>
+        </w:rPr>
+      </w:r>
+    </w:p>
+    <w:p>
+      <w:pPr>
+        <w:numPr>
+          <w:ilvl w:val="0"/>
+          <w:numId w:val="1"/>
+        </w:numPr>
+        <w:ind w:left="720" w:hanging="360"/>
+        <w:rPr>
+          <w:sz w:val="26"/>
+          <w:szCs w:val="26"/>
+        </w:rPr>
+      </w:pPr>
+      <w:r>
+        <w:rPr>
+          <w:sz w:val="26"/>
+          <w:szCs w:val="26"/>
+          <w:rtl w:val="0"/>
+        </w:rPr>
+        <w:t xml:space="preserve">log - вход пользователя в систему</w:t>
+      </w:r>
+      <w:r>
+        <w:rPr>
+          <w:rtl w:val="0"/>
+        </w:rPr>
+      </w:r>
+    </w:p>
+    <w:p>
+      <w:pPr>
+        <w:numPr>
+          <w:ilvl w:val="0"/>
+          <w:numId w:val="1"/>
+        </w:numPr>
+        <w:ind w:left="720" w:hanging="360"/>
+        <w:rPr>
+          <w:sz w:val="26"/>
+          <w:szCs w:val="26"/>
+        </w:rPr>
+      </w:pPr>
+      <w:r>
+        <w:rPr>
+          <w:sz w:val="26"/>
+          <w:szCs w:val="26"/>
+          <w:rtl w:val="0"/>
+        </w:rPr>
+        <w:t xml:space="preserve">reg - регистрация</w:t>
+      </w:r>
+      <w:r>
+        <w:rPr>
+          <w:rtl w:val="0"/>
+        </w:rPr>
+      </w:r>
+    </w:p>
+    <w:p>
+      <w:pPr>
+        <w:rPr>
+          <w:b w:val="1"/>
+          <w:sz w:val="26"/>
+          <w:szCs w:val="26"/>
+        </w:rPr>
+      </w:pPr>
+      <w:r>
+        <w:rPr>
+          <w:b w:val="1"/>
+          <w:sz w:val="26"/>
+          <w:szCs w:val="26"/>
+          <w:rtl w:val="0"/>
+        </w:rPr>
+        <w:t xml:space="preserve">Используемые функции в классе Decorate:</w:t>
+      </w:r>
+    </w:p>
+    <w:p>
+      <w:pPr>
+        <w:numPr>
+          <w:ilvl w:val="0"/>
+          <w:numId w:val="5"/>
+        </w:numPr>
+        <w:ind w:left="720" w:hanging="360"/>
+        <w:rPr>
+          <w:sz w:val="26"/>
+          <w:szCs w:val="26"/>
+        </w:rPr>
+      </w:pPr>
+      <w:r>
+        <w:rPr>
+          <w:sz w:val="26"/>
+          <w:szCs w:val="26"/>
+          <w:rtl w:val="0"/>
+        </w:rPr>
+        <w:t xml:space="preserve">__init__ - инициализация окна</w:t>
+      </w:r>
+    </w:p>
+    <w:p>
+      <w:pPr>
+        <w:numPr>
+          <w:ilvl w:val="0"/>
+          <w:numId w:val="5"/>
+        </w:numPr>
+        <w:ind w:left="720" w:hanging="360"/>
+        <w:rPr>
+          <w:sz w:val="26"/>
+          <w:szCs w:val="26"/>
+        </w:rPr>
+      </w:pPr>
+      <w:r>
+        <w:rPr>
+          <w:sz w:val="26"/>
+          <w:szCs w:val="26"/>
+          <w:rtl w:val="0"/>
+        </w:rPr>
+        <w:t xml:space="preserve">trim - обрезка фона изображения</w:t>
+      </w:r>
+      <w:r>
+        <w:rPr>
+          <w:rtl w:val="0"/>
+        </w:rPr>
+      </w:r>
+    </w:p>
+    <w:p>
+      <w:pPr>
+        <w:numPr>
+          <w:ilvl w:val="0"/>
+          <w:numId w:val="5"/>
+        </w:numPr>
+        <w:ind w:left="720" w:hanging="360"/>
+        <w:rPr>
+          <w:sz w:val="26"/>
+          <w:szCs w:val="26"/>
+        </w:rPr>
+      </w:pPr>
+      <w:r>
+        <w:rPr>
+          <w:sz w:val="26"/>
+          <w:szCs w:val="26"/>
+          <w:rtl w:val="0"/>
+        </w:rPr>
+        <w:t xml:space="preserve">white_black - функция для получения черно-белого изображения</w:t>
+      </w:r>
+      <w:r>
+        <w:rPr>
+          <w:rtl w:val="0"/>
+        </w:rPr>
+      </w:r>
+    </w:p>
+    <w:p>
+      <w:pPr>
+        <w:numPr>
+          <w:ilvl w:val="0"/>
+          <w:numId w:val="5"/>
+        </w:numPr>
+        <w:ind w:left="720" w:hanging="360"/>
+        <w:rPr>
+          <w:sz w:val="26"/>
+          <w:szCs w:val="26"/>
+        </w:rPr>
+      </w:pPr>
+      <w:r>
+        <w:rPr>
+          <w:sz w:val="26"/>
+          <w:szCs w:val="26"/>
+          <w:rtl w:val="0"/>
+        </w:rPr>
+        <w:t xml:space="preserve">initUi - инициализация компонентов</w:t>
+      </w:r>
+      <w:r>
+        <w:rPr>
+          <w:rtl w:val="0"/>
+        </w:rPr>
+      </w:r>
+    </w:p>
+    <w:p>
+      <w:pPr>
+        <w:numPr>
+          <w:ilvl w:val="0"/>
+          <w:numId w:val="5"/>
+        </w:numPr>
+        <w:ind w:left="720" w:hanging="360"/>
+        <w:rPr>
+          <w:sz w:val="26"/>
+          <w:szCs w:val="26"/>
+        </w:rPr>
+      </w:pPr>
+      <w:r>
+        <w:rPr>
+          <w:sz w:val="26"/>
+          <w:szCs w:val="26"/>
+          <w:rtl w:val="0"/>
+        </w:rPr>
+        <w:t xml:space="preserve">check - проверка, на изменения фотографии</w:t>
+      </w:r>
+      <w:r>
+        <w:rPr>
+          <w:rtl w:val="0"/>
+        </w:rPr>
+      </w:r>
+    </w:p>
+    <w:p>
+      <w:pPr>
+        <w:numPr>
+          <w:ilvl w:val="0"/>
+          <w:numId w:val="5"/>
+        </w:numPr>
+        <w:ind w:left="720" w:hanging="360"/>
+        <w:rPr>
+          <w:sz w:val="26"/>
+          <w:szCs w:val="26"/>
+        </w:rPr>
+      </w:pPr>
+      <w:r>
+        <w:rPr>
+          <w:sz w:val="26"/>
+          <w:szCs w:val="26"/>
+          <w:rtl w:val="0"/>
+        </w:rPr>
+        <w:t xml:space="preserve">changePhoto - функция, для изменения фотографию</w:t>
+      </w:r>
+      <w:r>
+        <w:rPr>
+          <w:rtl w:val="0"/>
+        </w:rPr>
+      </w:r>
+    </w:p>
+    <w:p>
+      <w:pPr>
+        <w:rPr>
+          <w:b w:val="1"/>
+          <w:sz w:val="26"/>
+          <w:szCs w:val="26"/>
+        </w:rPr>
+      </w:pPr>
+      <w:r>
+        <w:rPr>
+          <w:b w:val="1"/>
+          <w:sz w:val="26"/>
+          <w:szCs w:val="26"/>
+          <w:rtl w:val="0"/>
+        </w:rPr>
+        <w:t xml:space="preserve">Используемые функции в классе AddBd:</w:t>
+      </w:r>
+    </w:p>
+    <w:p>
+      <w:pPr>
+        <w:numPr>
+          <w:ilvl w:val="0"/>
           <w:numId w:val="4"/>
         </w:numPr>
         <w:ind w:left="720" w:hanging="360"/>
-        <w:rPr/>
-      </w:pPr>
-      <w:r>
-        <w:rPr>
+        <w:rPr>
+          <w:sz w:val="26"/>
+          <w:szCs w:val="26"/>
+        </w:rPr>
+      </w:pPr>
+      <w:r>
+        <w:rPr>
+          <w:sz w:val="26"/>
+          <w:szCs w:val="26"/>
           <w:rtl w:val="0"/>
         </w:rPr>
         <w:t xml:space="preserve">__init__ - инициализация окна</w:t>
       </w:r>
+      <w:r>
+        <w:rPr>
+          <w:rtl w:val="0"/>
+        </w:rPr>
+      </w:r>
     </w:p>
     <w:p>
       <w:pPr>
@@ -175,14 +523,22 @@
         </w:numPr>
         <w:ind w:left="720" w:hanging="360"/>
         <w:rPr>
-          <w:u w:val="none"/>
-        </w:rPr>
-      </w:pPr>
-      <w:r>
-        <w:rPr>
-          <w:rtl w:val="0"/>
-        </w:rPr>
-        <w:t xml:space="preserve">initUi - подключения ui файла, инициализация компонентов</w:t>
+          <w:sz w:val="26"/>
+          <w:szCs w:val="26"/>
+        </w:rPr>
+      </w:pPr>
+      <w:r>
+        <w:rPr>
+          <w:sz w:val="26"/>
+          <w:szCs w:val="26"/>
+          <w:rtl w:val="0"/>
+        </w:rPr>
+        <w:t xml:space="preserve">initUi - инициализация компонентов</w:t>
+      </w:r>
+      <w:r>
+        <w:rPr>
+          <w:rtl w:val="0"/>
+        </w:rPr>
       </w:r>
     </w:p>
     <w:p>
@@ -193,14 +549,22 @@
         </w:numPr>
         <w:ind w:left="720" w:hanging="360"/>
         <w:rPr>
-          <w:u w:val="none"/>
-        </w:rPr>
-      </w:pPr>
-      <w:r>
-        <w:rPr>
-          <w:rtl w:val="0"/>
-        </w:rPr>
-        <w:t xml:space="preserve">log - вход пользователя в систему</w:t>
+          <w:sz w:val="26"/>
+          <w:szCs w:val="26"/>
+        </w:rPr>
+      </w:pPr>
+      <w:r>
+        <w:rPr>
+          <w:sz w:val="26"/>
+          <w:szCs w:val="26"/>
+          <w:rtl w:val="0"/>
+        </w:rPr>
+        <w:t xml:space="preserve">add_to_bd - добавления фото в базу данных</w:t>
+      </w:r>
+      <w:r>
+        <w:rPr>
+          <w:rtl w:val="0"/>
+        </w:rPr>
       </w:r>
     </w:p>
     <w:p>
@@ -211,28 +575,391 @@
         </w:numPr>
         <w:ind w:left="720" w:hanging="360"/>
         <w:rPr>
-          <w:u w:val="none"/>
-        </w:rPr>
-      </w:pPr>
-      <w:r>
-        <w:rPr>
-          <w:rtl w:val="0"/>
-        </w:rPr>
-        <w:t xml:space="preserve">reg - регистрация</w:t>
-      </w:r>
-    </w:p>
-    <w:p>
-      <w:pPr>
-        <w:rPr>
-          <w:b w:val="1"/>
-        </w:rPr>
-      </w:pPr>
-      <w:r>
-        <w:rPr>
-          <w:b w:val="1"/>
-          <w:rtl w:val="0"/>
-        </w:rPr>
-        <w:t xml:space="preserve">Используемые функции в классе Decorate:</w:t>
+          <w:sz w:val="26"/>
+          <w:szCs w:val="26"/>
+        </w:rPr>
+      </w:pPr>
+      <w:r>
+        <w:rPr>
+          <w:sz w:val="26"/>
+          <w:szCs w:val="26"/>
+          <w:rtl w:val="0"/>
+        </w:rPr>
+        <w:t xml:space="preserve">dont_bd закрытие окна</w:t>
+      </w:r>
+      <w:r>
+        <w:rPr>
+          <w:rtl w:val="0"/>
+        </w:rPr>
+      </w:r>
+    </w:p>
+    <w:p>
+      <w:pPr>
+        <w:rPr>
+          <w:b w:val="1"/>
+          <w:sz w:val="26"/>
+          <w:szCs w:val="26"/>
+        </w:rPr>
+      </w:pPr>
+      <w:r>
+        <w:rPr>
+          <w:b w:val="1"/>
+          <w:sz w:val="26"/>
+          <w:szCs w:val="26"/>
+          <w:rtl w:val="0"/>
+        </w:rPr>
+        <w:t xml:space="preserve">Используемые функции в классе Photo-widget:</w:t>
+      </w:r>
+    </w:p>
+    <w:p>
+      <w:pPr>
+        <w:numPr>
+          <w:ilvl w:val="0"/>
+          <w:numId w:val="2"/>
+        </w:numPr>
+        <w:ind w:left="720" w:hanging="360"/>
+        <w:rPr>
+          <w:sz w:val="26"/>
+          <w:szCs w:val="26"/>
+        </w:rPr>
+      </w:pPr>
+      <w:r>
+        <w:rPr>
+          <w:sz w:val="26"/>
+          <w:szCs w:val="26"/>
+          <w:rtl w:val="0"/>
+        </w:rPr>
+        <w:t xml:space="preserve">__init__ - инициализация окна</w:t>
+      </w:r>
+    </w:p>
+    <w:p>
+      <w:pPr>
+        <w:numPr>
+          <w:ilvl w:val="0"/>
+          <w:numId w:val="2"/>
+        </w:numPr>
+        <w:ind w:left="720" w:hanging="360"/>
+        <w:rPr>
+          <w:sz w:val="26"/>
+          <w:szCs w:val="26"/>
+        </w:rPr>
+      </w:pPr>
+      <w:r>
+        <w:rPr>
+          <w:sz w:val="26"/>
+          <w:szCs w:val="26"/>
+          <w:rtl w:val="0"/>
+        </w:rPr>
+        <w:t xml:space="preserve">initUi - инициализация компонентов окна</w:t>
+      </w:r>
+      <w:r>
+        <w:rPr>
+          <w:rtl w:val="0"/>
+        </w:rPr>
+      </w:r>
+    </w:p>
+    <w:p>
+      <w:pPr>
+        <w:numPr>
+          <w:ilvl w:val="0"/>
+          <w:numId w:val="2"/>
+        </w:numPr>
+        <w:ind w:left="720" w:hanging="360"/>
+        <w:rPr>
+          <w:sz w:val="26"/>
+          <w:szCs w:val="26"/>
+        </w:rPr>
+      </w:pPr>
+      <w:r>
+        <w:rPr>
+          <w:sz w:val="26"/>
+          <w:szCs w:val="26"/>
+          <w:rtl w:val="0"/>
+        </w:rPr>
+        <w:t xml:space="preserve">decorate_photo - отображения окна класса Decorate</w:t>
+      </w:r>
+      <w:r>
+        <w:rPr>
+          <w:rtl w:val="0"/>
+        </w:rPr>
+      </w:r>
+    </w:p>
+    <w:p>
+      <w:pPr>
+        <w:numPr>
+          <w:ilvl w:val="0"/>
+          <w:numId w:val="2"/>
+        </w:numPr>
+        <w:ind w:left="720" w:hanging="360"/>
+        <w:rPr>
+          <w:sz w:val="26"/>
+          <w:szCs w:val="26"/>
+        </w:rPr>
+      </w:pPr>
+      <w:r>
+        <w:rPr>
+          <w:sz w:val="26"/>
+          <w:szCs w:val="26"/>
+          <w:rtl w:val="0"/>
+        </w:rPr>
+        <w:t xml:space="preserve">add_photo_TO_bd - отображения окна класса AddBd</w:t>
+      </w:r>
+      <w:r>
+        <w:rPr>
+          <w:rtl w:val="0"/>
+        </w:rPr>
+      </w:r>
+    </w:p>
+    <w:p>
+      <w:pPr>
+        <w:numPr>
+          <w:ilvl w:val="0"/>
+          <w:numId w:val="2"/>
+        </w:numPr>
+        <w:ind w:left="720" w:hanging="360"/>
+        <w:rPr>
+          <w:sz w:val="26"/>
+          <w:szCs w:val="26"/>
+        </w:rPr>
+      </w:pPr>
+      <w:r>
+        <w:rPr>
+          <w:sz w:val="26"/>
+          <w:szCs w:val="26"/>
+          <w:rtl w:val="0"/>
+        </w:rPr>
+        <w:t xml:space="preserve">keyPressEvent - отлавливание нажатия кнопки Escape на клавитаруе для закрытие окна</w:t>
+      </w:r>
+      <w:r>
+        <w:rPr>
+          <w:rtl w:val="0"/>
+        </w:rPr>
+      </w:r>
+    </w:p>
+    <w:p>
+      <w:pPr>
+        <w:numPr>
+          <w:ilvl w:val="0"/>
+          <w:numId w:val="2"/>
+        </w:numPr>
+        <w:ind w:left="720" w:hanging="360"/>
+        <w:rPr>
+          <w:sz w:val="26"/>
+          <w:szCs w:val="26"/>
+        </w:rPr>
+      </w:pPr>
+      <w:r>
+        <w:rPr>
+          <w:sz w:val="26"/>
+          <w:szCs w:val="26"/>
+          <w:rtl w:val="0"/>
+        </w:rPr>
+        <w:t xml:space="preserve">unzoom - уменьшение фото</w:t>
+      </w:r>
+      <w:r>
+        <w:rPr>
+          <w:rtl w:val="0"/>
+        </w:rPr>
+      </w:r>
+    </w:p>
+    <w:p>
+      <w:pPr>
+        <w:numPr>
+          <w:ilvl w:val="0"/>
+          <w:numId w:val="2"/>
+        </w:numPr>
+        <w:ind w:left="720" w:hanging="360"/>
+        <w:rPr>
+          <w:sz w:val="26"/>
+          <w:szCs w:val="26"/>
+        </w:rPr>
+      </w:pPr>
+      <w:r>
+        <w:rPr>
+          <w:sz w:val="26"/>
+          <w:szCs w:val="26"/>
+          <w:rtl w:val="0"/>
+        </w:rPr>
+        <w:t xml:space="preserve">zoom - увеличение фото</w:t>
+      </w:r>
+      <w:r>
+        <w:rPr>
+          <w:rtl w:val="0"/>
+        </w:rPr>
+      </w:r>
+    </w:p>
+    <w:p>
+      <w:pPr>
+        <w:numPr>
+          <w:ilvl w:val="0"/>
+          <w:numId w:val="2"/>
+        </w:numPr>
+        <w:ind w:left="720" w:hanging="360"/>
+        <w:rPr>
+          <w:sz w:val="26"/>
+          <w:szCs w:val="26"/>
+        </w:rPr>
+      </w:pPr>
+      <w:r>
+        <w:rPr>
+          <w:sz w:val="26"/>
+          <w:szCs w:val="26"/>
+          <w:rtl w:val="0"/>
+        </w:rPr>
+        <w:t xml:space="preserve">mousePressEvent - отлавливание нажатия мышки для увеличения изображения</w:t>
+      </w:r>
+      <w:r>
+        <w:rPr>
+          <w:rtl w:val="0"/>
+        </w:rPr>
+      </w:r>
+    </w:p>
+    <w:p>
+      <w:pPr>
+        <w:numPr>
+          <w:ilvl w:val="0"/>
+          <w:numId w:val="2"/>
+        </w:numPr>
+        <w:ind w:left="720" w:hanging="360"/>
+        <w:rPr>
+          <w:sz w:val="26"/>
+          <w:szCs w:val="26"/>
+        </w:rPr>
+      </w:pPr>
+      <w:r>
+        <w:rPr>
+          <w:sz w:val="26"/>
+          <w:szCs w:val="26"/>
+          <w:rtl w:val="0"/>
+        </w:rPr>
+        <w:t xml:space="preserve">go_back -  закрытие окна</w:t>
+      </w:r>
+      <w:r>
+        <w:rPr>
+          <w:rtl w:val="0"/>
+        </w:rPr>
+      </w:r>
+    </w:p>
+    <w:p>
+      <w:pPr>
+        <w:numPr>
+          <w:ilvl w:val="0"/>
+          <w:numId w:val="2"/>
+        </w:numPr>
+        <w:ind w:left="720" w:hanging="360"/>
+        <w:rPr>
+          <w:sz w:val="26"/>
+          <w:szCs w:val="26"/>
+        </w:rPr>
+      </w:pPr>
+      <w:r>
+        <w:rPr>
+          <w:sz w:val="26"/>
+          <w:szCs w:val="26"/>
+          <w:rtl w:val="0"/>
+        </w:rPr>
+        <w:t xml:space="preserve">rotate90 - поворот изображения на 90 градусов</w:t>
+      </w:r>
+      <w:r>
+        <w:rPr>
+          <w:rtl w:val="0"/>
+        </w:rPr>
+      </w:r>
+    </w:p>
+    <w:p>
+      <w:pPr>
+        <w:numPr>
+          <w:ilvl w:val="0"/>
+          <w:numId w:val="2"/>
+        </w:numPr>
+        <w:ind w:left="720" w:hanging="360"/>
+        <w:rPr>
+          <w:sz w:val="26"/>
+          <w:szCs w:val="26"/>
+        </w:rPr>
+      </w:pPr>
+      <w:r>
+        <w:rPr>
+          <w:sz w:val="26"/>
+          <w:szCs w:val="26"/>
+          <w:rtl w:val="0"/>
+        </w:rPr>
+        <w:t xml:space="preserve">rotate270 - поворот изображения на 270 градусов</w:t>
+      </w:r>
+      <w:r>
+        <w:rPr>
+          <w:rtl w:val="0"/>
+        </w:rPr>
+      </w:r>
+    </w:p>
+    <w:p>
+      <w:pPr>
+        <w:numPr>
+          <w:ilvl w:val="0"/>
+          <w:numId w:val="2"/>
+        </w:numPr>
+        <w:ind w:left="720" w:hanging="360"/>
+        <w:rPr>
+          <w:sz w:val="26"/>
+          <w:szCs w:val="26"/>
+        </w:rPr>
+      </w:pPr>
+      <w:r>
+        <w:rPr>
+          <w:sz w:val="26"/>
+          <w:szCs w:val="26"/>
+          <w:rtl w:val="0"/>
+        </w:rPr>
+        <w:t xml:space="preserve">delete - удаления изображения из системы</w:t>
+      </w:r>
+      <w:r>
+        <w:rPr>
+          <w:rtl w:val="0"/>
+        </w:rPr>
+      </w:r>
+    </w:p>
+    <w:p>
+      <w:pPr>
+        <w:numPr>
+          <w:ilvl w:val="0"/>
+          <w:numId w:val="2"/>
+        </w:numPr>
+        <w:ind w:left="720" w:hanging="360"/>
+        <w:rPr>
+          <w:sz w:val="26"/>
+          <w:szCs w:val="26"/>
+        </w:rPr>
+      </w:pPr>
+      <w:r>
+        <w:rPr>
+          <w:sz w:val="26"/>
+          <w:szCs w:val="26"/>
+          <w:rtl w:val="0"/>
+        </w:rPr>
+        <w:t xml:space="preserve">save_photo - открытия диалогового окна с выбором папки для сохранения фото</w:t>
+      </w:r>
+      <w:r>
+        <w:rPr>
+          <w:rtl w:val="0"/>
+        </w:rPr>
+      </w:r>
+    </w:p>
+    <w:p>
+      <w:pPr>
+        <w:rPr>
+          <w:b w:val="1"/>
+          <w:sz w:val="26"/>
+          <w:szCs w:val="26"/>
+        </w:rPr>
+      </w:pPr>
+      <w:r>
+        <w:rPr>
+          <w:b w:val="1"/>
+          <w:sz w:val="26"/>
+          <w:szCs w:val="26"/>
+          <w:rtl w:val="0"/>
+        </w:rPr>
+        <w:t xml:space="preserve">Используемые функции в классе Home:</w:t>
       </w:r>
     </w:p>
     <w:p>
@@ -242,13 +969,18 @@
           <w:numId w:val="3"/>
         </w:numPr>
         <w:ind w:left="720" w:hanging="360"/>
-        <w:rPr/>
-      </w:pPr>
-      <w:r>
-        <w:rPr>
-          <w:rtl w:val="0"/>
-        </w:rPr>
-        <w:t xml:space="preserve">__init__ - инициализация окна</w:t>
+        <w:rPr>
+          <w:sz w:val="26"/>
+          <w:szCs w:val="26"/>
+        </w:rPr>
+      </w:pPr>
+      <w:r>
+        <w:rPr>
+          <w:sz w:val="26"/>
+          <w:szCs w:val="26"/>
+          <w:rtl w:val="0"/>
+        </w:rPr>
+        <w:t xml:space="preserve">__init__ - инициализация домашнего окна</w:t>
       </w:r>
     </w:p>
     <w:p>
@@ -259,14 +991,22 @@
         </w:numPr>
         <w:ind w:left="720" w:hanging="360"/>
         <w:rPr>
-          <w:u w:val="none"/>
-        </w:rPr>
-      </w:pPr>
-      <w:r>
-        <w:rPr>
-          <w:rtl w:val="0"/>
-        </w:rPr>
-        <w:t xml:space="preserve">trim - обрезка фона изображения</w:t>
+          <w:sz w:val="26"/>
+          <w:szCs w:val="26"/>
+        </w:rPr>
+      </w:pPr>
+      <w:r>
+        <w:rPr>
+          <w:sz w:val="26"/>
+          <w:szCs w:val="26"/>
+          <w:rtl w:val="0"/>
+        </w:rPr>
+        <w:t xml:space="preserve">initUI_home - инициализация компонентов домашнего окна</w:t>
+      </w:r>
+      <w:r>
+        <w:rPr>
+          <w:rtl w:val="0"/>
+        </w:rPr>
       </w:r>
     </w:p>
     <w:p>
@@ -277,14 +1017,22 @@
         </w:numPr>
         <w:ind w:left="720" w:hanging="360"/>
         <w:rPr>
-          <w:u w:val="none"/>
-        </w:rPr>
-      </w:pPr>
-      <w:r>
-        <w:rPr>
-          <w:rtl w:val="0"/>
-        </w:rPr>
-        <w:t xml:space="preserve">white_black - функция для получения черно-белого изображения</w:t>
+          <w:sz w:val="26"/>
+          <w:szCs w:val="26"/>
+        </w:rPr>
+      </w:pPr>
+      <w:r>
+        <w:rPr>
+          <w:sz w:val="26"/>
+          <w:szCs w:val="26"/>
+          <w:rtl w:val="0"/>
+        </w:rPr>
+        <w:t xml:space="preserve">initUI_folder - инициализация компонентов окна фотографий в папке</w:t>
+      </w:r>
+      <w:r>
+        <w:rPr>
+          <w:rtl w:val="0"/>
+        </w:rPr>
       </w:r>
     </w:p>
     <w:p>
@@ -295,14 +1043,22 @@
         </w:numPr>
         <w:ind w:left="720" w:hanging="360"/>
         <w:rPr>
-          <w:u w:val="none"/>
-        </w:rPr>
-      </w:pPr>
-      <w:r>
-        <w:rPr>
-          <w:rtl w:val="0"/>
-        </w:rPr>
-        <w:t xml:space="preserve">initUi - инициализация компонентов</w:t>
+          <w:sz w:val="26"/>
+          <w:szCs w:val="26"/>
+        </w:rPr>
+      </w:pPr>
+      <w:r>
+        <w:rPr>
+          <w:sz w:val="26"/>
+          <w:szCs w:val="26"/>
+          <w:rtl w:val="0"/>
+        </w:rPr>
+        <w:t xml:space="preserve">open_private_photo - инициализация компонентов окна с конкретной фотографии</w:t>
+      </w:r>
+      <w:r>
+        <w:rPr>
+          <w:rtl w:val="0"/>
+        </w:rPr>
       </w:r>
     </w:p>
     <w:p>
@@ -313,14 +1069,22 @@
         </w:numPr>
         <w:ind w:left="720" w:hanging="360"/>
         <w:rPr>
-          <w:u w:val="none"/>
-        </w:rPr>
-      </w:pPr>
-      <w:r>
-        <w:rPr>
-          <w:rtl w:val="0"/>
-        </w:rPr>
-        <w:t xml:space="preserve">check - проверка, на изменения фотографии</w:t>
+          <w:sz w:val="26"/>
+          <w:szCs w:val="26"/>
+        </w:rPr>
+      </w:pPr>
+      <w:r>
+        <w:rPr>
+          <w:sz w:val="26"/>
+          <w:szCs w:val="26"/>
+          <w:rtl w:val="0"/>
+        </w:rPr>
+        <w:t xml:space="preserve">open_folder - открытие папки</w:t>
+      </w:r>
+      <w:r>
+        <w:rPr>
+          <w:rtl w:val="0"/>
+        </w:rPr>
       </w:r>
     </w:p>
     <w:p>
@@ -331,556 +1095,152 @@
         </w:numPr>
         <w:ind w:left="720" w:hanging="360"/>
         <w:rPr>
-          <w:u w:val="none"/>
-        </w:rPr>
-      </w:pPr>
-      <w:r>
-        <w:rPr>
-          <w:rtl w:val="0"/>
-        </w:rPr>
-        <w:t xml:space="preserve">changePhoto - функция, для изменения фотографию</w:t>
-      </w:r>
-    </w:p>
-    <w:p>
-      <w:pPr>
-        <w:rPr>
-          <w:b w:val="1"/>
-        </w:rPr>
-      </w:pPr>
-      <w:r>
-        <w:rPr>
-          <w:b w:val="1"/>
-          <w:rtl w:val="0"/>
-        </w:rPr>
-        <w:t xml:space="preserve">Используемые функции в классе AddBd:</w:t>
-      </w:r>
-    </w:p>
-    <w:p>
-      <w:pPr>
-        <w:numPr>
-          <w:ilvl w:val="0"/>
-          <w:numId w:val="2"/>
-        </w:numPr>
-        <w:ind w:left="720" w:hanging="360"/>
-        <w:rPr>
-          <w:u w:val="none"/>
-        </w:rPr>
-      </w:pPr>
-      <w:r>
-        <w:rPr>
-          <w:rtl w:val="0"/>
-        </w:rPr>
-        <w:t xml:space="preserve">__init__ - инициализация окна</w:t>
-      </w:r>
-    </w:p>
-    <w:p>
-      <w:pPr>
-        <w:numPr>
-          <w:ilvl w:val="0"/>
-          <w:numId w:val="2"/>
-        </w:numPr>
-        <w:ind w:left="720" w:hanging="360"/>
-        <w:rPr>
-          <w:u w:val="none"/>
-        </w:rPr>
-      </w:pPr>
-      <w:r>
-        <w:rPr>
-          <w:rtl w:val="0"/>
-        </w:rPr>
-        <w:t xml:space="preserve">initUi - инициализация компонентов</w:t>
-      </w:r>
-    </w:p>
-    <w:p>
-      <w:pPr>
-        <w:numPr>
-          <w:ilvl w:val="0"/>
-          <w:numId w:val="2"/>
-        </w:numPr>
-        <w:ind w:left="720" w:hanging="360"/>
-        <w:rPr>
-          <w:u w:val="none"/>
-        </w:rPr>
-      </w:pPr>
-      <w:r>
-        <w:rPr>
-          <w:rtl w:val="0"/>
-        </w:rPr>
-        <w:t xml:space="preserve">add_to_bd - добавления фото в базу данных</w:t>
-      </w:r>
-    </w:p>
-    <w:p>
-      <w:pPr>
-        <w:numPr>
-          <w:ilvl w:val="0"/>
-          <w:numId w:val="2"/>
-        </w:numPr>
-        <w:ind w:left="720" w:hanging="360"/>
-        <w:rPr>
-          <w:u w:val="none"/>
-        </w:rPr>
-      </w:pPr>
-      <w:r>
-        <w:rPr>
-          <w:rtl w:val="0"/>
-        </w:rPr>
-        <w:t xml:space="preserve">dont_bd закрытие окна</w:t>
-      </w:r>
-    </w:p>
-    <w:p>
-      <w:pPr>
-        <w:rPr>
-          <w:b w:val="1"/>
-        </w:rPr>
-      </w:pPr>
-      <w:r>
-        <w:rPr>
-          <w:b w:val="1"/>
-          <w:rtl w:val="0"/>
-        </w:rPr>
-        <w:t xml:space="preserve">Используемые функции в классе Photo-widget:</w:t>
-      </w:r>
-    </w:p>
-    <w:p>
-      <w:pPr>
-        <w:numPr>
-          <w:ilvl w:val="0"/>
-          <w:numId w:val="5"/>
-        </w:numPr>
-        <w:ind w:left="720" w:hanging="360"/>
-        <w:rPr/>
-      </w:pPr>
-      <w:r>
-        <w:rPr>
-          <w:rtl w:val="0"/>
-        </w:rPr>
-        <w:t xml:space="preserve">__init__ - инициализация окна</w:t>
-      </w:r>
-    </w:p>
-    <w:p>
-      <w:pPr>
-        <w:numPr>
-          <w:ilvl w:val="0"/>
-          <w:numId w:val="5"/>
-        </w:numPr>
-        <w:ind w:left="720" w:hanging="360"/>
-        <w:rPr>
-          <w:u w:val="none"/>
-        </w:rPr>
-      </w:pPr>
-      <w:r>
-        <w:rPr>
-          <w:rtl w:val="0"/>
-        </w:rPr>
-        <w:t xml:space="preserve">initUi - инициализация компонентов окна</w:t>
-      </w:r>
-    </w:p>
-    <w:p>
-      <w:pPr>
-        <w:numPr>
-          <w:ilvl w:val="0"/>
-          <w:numId w:val="5"/>
-        </w:numPr>
-        <w:ind w:left="720" w:hanging="360"/>
-        <w:rPr>
-          <w:u w:val="none"/>
-        </w:rPr>
-      </w:pPr>
-      <w:r>
-        <w:rPr>
-          <w:rtl w:val="0"/>
-        </w:rPr>
-        <w:t xml:space="preserve">decorate_photo - отображения окна класса Decorate</w:t>
-      </w:r>
-    </w:p>
-    <w:p>
-      <w:pPr>
-        <w:numPr>
-          <w:ilvl w:val="0"/>
-          <w:numId w:val="5"/>
-        </w:numPr>
-        <w:ind w:left="720" w:hanging="360"/>
-        <w:rPr>
-          <w:u w:val="none"/>
-        </w:rPr>
-      </w:pPr>
-      <w:r>
-        <w:rPr>
-          <w:rtl w:val="0"/>
-        </w:rPr>
-        <w:t xml:space="preserve">add_photo_TO_bd - отображения окна класса AddBd</w:t>
-      </w:r>
-    </w:p>
-    <w:p>
-      <w:pPr>
-        <w:numPr>
-          <w:ilvl w:val="0"/>
-          <w:numId w:val="5"/>
-        </w:numPr>
-        <w:ind w:left="720" w:hanging="360"/>
-        <w:rPr>
-          <w:u w:val="none"/>
-        </w:rPr>
-      </w:pPr>
-      <w:r>
-        <w:rPr>
-          <w:rtl w:val="0"/>
-        </w:rPr>
-        <w:t xml:space="preserve">keyPressEvent - отлавливание нажатия кнопки Escape на клавитаруе для закрытие окна</w:t>
-      </w:r>
-    </w:p>
-    <w:p>
-      <w:pPr>
-        <w:numPr>
-          <w:ilvl w:val="0"/>
-          <w:numId w:val="5"/>
-        </w:numPr>
-        <w:ind w:left="720" w:hanging="360"/>
-        <w:rPr>
-          <w:u w:val="none"/>
-        </w:rPr>
-      </w:pPr>
-      <w:r>
-        <w:rPr>
-          <w:rtl w:val="0"/>
-        </w:rPr>
-        <w:t xml:space="preserve">unzoom - уменьшение фото</w:t>
-      </w:r>
-    </w:p>
-    <w:p>
-      <w:pPr>
-        <w:numPr>
-          <w:ilvl w:val="0"/>
-          <w:numId w:val="5"/>
-        </w:numPr>
-        <w:ind w:left="720" w:hanging="360"/>
-        <w:rPr>
-          <w:u w:val="none"/>
-        </w:rPr>
-      </w:pPr>
-      <w:r>
-        <w:rPr>
-          <w:rtl w:val="0"/>
-        </w:rPr>
-        <w:t xml:space="preserve">zoom - увеличение фото</w:t>
-      </w:r>
-    </w:p>
-    <w:p>
-      <w:pPr>
-        <w:numPr>
-          <w:ilvl w:val="0"/>
-          <w:numId w:val="5"/>
-        </w:numPr>
-        <w:ind w:left="720" w:hanging="360"/>
-        <w:rPr>
-          <w:u w:val="none"/>
-        </w:rPr>
-      </w:pPr>
-      <w:r>
-        <w:rPr>
-          <w:rtl w:val="0"/>
-        </w:rPr>
-        <w:t xml:space="preserve">mousePressEvent - отлавливание нажатия мышки для увеличения изображения</w:t>
-      </w:r>
-    </w:p>
-    <w:p>
-      <w:pPr>
-        <w:numPr>
-          <w:ilvl w:val="0"/>
-          <w:numId w:val="5"/>
-        </w:numPr>
-        <w:ind w:left="720" w:hanging="360"/>
-        <w:rPr>
-          <w:u w:val="none"/>
-        </w:rPr>
-      </w:pPr>
-      <w:r>
-        <w:rPr>
-          <w:rtl w:val="0"/>
-        </w:rPr>
-        <w:t xml:space="preserve">go_back -  закрытие окна</w:t>
-      </w:r>
-    </w:p>
-    <w:p>
-      <w:pPr>
-        <w:numPr>
-          <w:ilvl w:val="0"/>
-          <w:numId w:val="5"/>
-        </w:numPr>
-        <w:ind w:left="720" w:hanging="360"/>
-        <w:rPr>
-          <w:u w:val="none"/>
-        </w:rPr>
-      </w:pPr>
-      <w:r>
-        <w:rPr>
-          <w:rtl w:val="0"/>
-        </w:rPr>
-        <w:t xml:space="preserve">rotate90 - поворот изображения на 90 градусов</w:t>
-      </w:r>
-    </w:p>
-    <w:p>
-      <w:pPr>
-        <w:numPr>
-          <w:ilvl w:val="0"/>
-          <w:numId w:val="5"/>
-        </w:numPr>
-        <w:ind w:left="720" w:hanging="360"/>
-        <w:rPr>
-          <w:u w:val="none"/>
-        </w:rPr>
-      </w:pPr>
-      <w:r>
-        <w:rPr>
-          <w:rtl w:val="0"/>
-        </w:rPr>
-        <w:t xml:space="preserve">rotate270 - поворот изображения на 270 градусов</w:t>
-      </w:r>
-    </w:p>
-    <w:p>
-      <w:pPr>
-        <w:numPr>
-          <w:ilvl w:val="0"/>
-          <w:numId w:val="5"/>
-        </w:numPr>
-        <w:ind w:left="720" w:hanging="360"/>
-        <w:rPr>
-          <w:u w:val="none"/>
-        </w:rPr>
-      </w:pPr>
-      <w:r>
-        <w:rPr>
-          <w:rtl w:val="0"/>
-        </w:rPr>
-        <w:t xml:space="preserve">delete - удаления изображения из системы</w:t>
-      </w:r>
-    </w:p>
-    <w:p>
-      <w:pPr>
-        <w:numPr>
-          <w:ilvl w:val="0"/>
-          <w:numId w:val="5"/>
-        </w:numPr>
-        <w:ind w:left="720" w:hanging="360"/>
-        <w:rPr>
-          <w:u w:val="none"/>
-        </w:rPr>
-      </w:pPr>
-      <w:r>
-        <w:rPr>
-          <w:rtl w:val="0"/>
-        </w:rPr>
-        <w:t xml:space="preserve">save_photo - открытия диалогового окна с выбором папки для сохранения фото</w:t>
-      </w:r>
-    </w:p>
-    <w:p>
-      <w:pPr>
-        <w:rPr>
-          <w:b w:val="1"/>
-        </w:rPr>
-      </w:pPr>
-      <w:r>
-        <w:rPr>
-          <w:b w:val="1"/>
-          <w:rtl w:val="0"/>
-        </w:rPr>
-        <w:t xml:space="preserve">Используемые функции в классе Home:</w:t>
-      </w:r>
-    </w:p>
-    <w:p>
-      <w:pPr>
-        <w:numPr>
-          <w:ilvl w:val="0"/>
-          <w:numId w:val="1"/>
-        </w:numPr>
-        <w:ind w:left="720" w:hanging="360"/>
-        <w:rPr/>
-      </w:pPr>
-      <w:r>
-        <w:rPr>
-          <w:rtl w:val="0"/>
-        </w:rPr>
-        <w:t xml:space="preserve">__init__ - инициализация домашнего окна</w:t>
-      </w:r>
-    </w:p>
-    <w:p>
-      <w:pPr>
-        <w:numPr>
-          <w:ilvl w:val="0"/>
-          <w:numId w:val="1"/>
-        </w:numPr>
-        <w:ind w:left="720" w:hanging="360"/>
-        <w:rPr>
-          <w:u w:val="none"/>
-        </w:rPr>
-      </w:pPr>
-      <w:r>
-        <w:rPr>
-          <w:rtl w:val="0"/>
-        </w:rPr>
-        <w:t xml:space="preserve">initUI_home - инициализация компонентов домашнего окна</w:t>
-      </w:r>
-    </w:p>
-    <w:p>
-      <w:pPr>
-        <w:numPr>
-          <w:ilvl w:val="0"/>
-          <w:numId w:val="1"/>
-        </w:numPr>
-        <w:ind w:left="720" w:hanging="360"/>
-        <w:rPr>
-          <w:u w:val="none"/>
-        </w:rPr>
-      </w:pPr>
-      <w:r>
-        <w:rPr>
-          <w:rtl w:val="0"/>
-        </w:rPr>
-        <w:t xml:space="preserve">initUI_folder - инициализация компонентов окна фотографий в папке</w:t>
-      </w:r>
-    </w:p>
-    <w:p>
-      <w:pPr>
-        <w:numPr>
-          <w:ilvl w:val="0"/>
-          <w:numId w:val="1"/>
-        </w:numPr>
-        <w:ind w:left="720" w:hanging="360"/>
-        <w:rPr>
-          <w:u w:val="none"/>
-        </w:rPr>
-      </w:pPr>
-      <w:r>
-        <w:rPr>
-          <w:rtl w:val="0"/>
-        </w:rPr>
-        <w:t xml:space="preserve">open_private_photo - инициализация компонентов окна с конкретной фотографии</w:t>
-      </w:r>
-    </w:p>
-    <w:p>
-      <w:pPr>
-        <w:numPr>
-          <w:ilvl w:val="0"/>
-          <w:numId w:val="1"/>
-        </w:numPr>
-        <w:ind w:left="720" w:hanging="360"/>
-        <w:rPr>
-          <w:u w:val="none"/>
-        </w:rPr>
-      </w:pPr>
-      <w:r>
-        <w:rPr>
-          <w:rtl w:val="0"/>
-        </w:rPr>
-        <w:t xml:space="preserve">open_folder - открытие папки</w:t>
-      </w:r>
-    </w:p>
-    <w:p>
-      <w:pPr>
-        <w:numPr>
-          <w:ilvl w:val="0"/>
-          <w:numId w:val="1"/>
-        </w:numPr>
-        <w:ind w:left="720" w:hanging="360"/>
-        <w:rPr>
-          <w:u w:val="none"/>
-        </w:rPr>
-      </w:pPr>
-      <w:r>
-        <w:rPr>
+          <w:sz w:val="26"/>
+          <w:szCs w:val="26"/>
+        </w:rPr>
+      </w:pPr>
+      <w:r>
+        <w:rPr>
+          <w:sz w:val="26"/>
+          <w:szCs w:val="26"/>
           <w:rtl w:val="0"/>
         </w:rPr>
         <w:t xml:space="preserve">write_photo_in_file_after_delete - удаления фото</w:t>
       </w:r>
-    </w:p>
-    <w:p>
-      <w:pPr>
-        <w:numPr>
-          <w:ilvl w:val="0"/>
-          <w:numId w:val="1"/>
-        </w:numPr>
-        <w:ind w:left="720" w:hanging="360"/>
-        <w:rPr>
-          <w:u w:val="none"/>
-        </w:rPr>
-      </w:pPr>
-      <w:r>
-        <w:rPr>
+      <w:r>
+        <w:rPr>
+          <w:rtl w:val="0"/>
+        </w:rPr>
+      </w:r>
+    </w:p>
+    <w:p>
+      <w:pPr>
+        <w:numPr>
+          <w:ilvl w:val="0"/>
+          <w:numId w:val="3"/>
+        </w:numPr>
+        <w:ind w:left="720" w:hanging="360"/>
+        <w:rPr>
+          <w:sz w:val="26"/>
+          <w:szCs w:val="26"/>
+        </w:rPr>
+      </w:pPr>
+      <w:r>
+        <w:rPr>
+          <w:sz w:val="26"/>
+          <w:szCs w:val="26"/>
           <w:rtl w:val="0"/>
         </w:rPr>
         <w:t xml:space="preserve">display_photo_in1page - отображения окна на первой странице фотографий в папке</w:t>
       </w:r>
-    </w:p>
-    <w:p>
-      <w:pPr>
-        <w:numPr>
-          <w:ilvl w:val="0"/>
-          <w:numId w:val="1"/>
-        </w:numPr>
-        <w:ind w:left="720" w:hanging="360"/>
-        <w:rPr>
-          <w:u w:val="none"/>
-        </w:rPr>
-      </w:pPr>
-      <w:r>
-        <w:rPr>
+      <w:r>
+        <w:rPr>
+          <w:rtl w:val="0"/>
+        </w:rPr>
+      </w:r>
+    </w:p>
+    <w:p>
+      <w:pPr>
+        <w:numPr>
+          <w:ilvl w:val="0"/>
+          <w:numId w:val="3"/>
+        </w:numPr>
+        <w:ind w:left="720" w:hanging="360"/>
+        <w:rPr>
+          <w:sz w:val="26"/>
+          <w:szCs w:val="26"/>
+        </w:rPr>
+      </w:pPr>
+      <w:r>
+        <w:rPr>
+          <w:sz w:val="26"/>
+          <w:szCs w:val="26"/>
           <w:rtl w:val="0"/>
         </w:rPr>
         <w:t xml:space="preserve">change_page - отображения фотографий на другой странице</w:t>
       </w:r>
-    </w:p>
-    <w:p>
-      <w:pPr>
-        <w:numPr>
-          <w:ilvl w:val="0"/>
-          <w:numId w:val="1"/>
-        </w:numPr>
-        <w:ind w:left="720" w:hanging="360"/>
-        <w:rPr>
-          <w:u w:val="none"/>
-        </w:rPr>
-      </w:pPr>
-      <w:r>
-        <w:rPr>
+      <w:r>
+        <w:rPr>
+          <w:rtl w:val="0"/>
+        </w:rPr>
+      </w:r>
+    </w:p>
+    <w:p>
+      <w:pPr>
+        <w:numPr>
+          <w:ilvl w:val="0"/>
+          <w:numId w:val="3"/>
+        </w:numPr>
+        <w:ind w:left="720" w:hanging="360"/>
+        <w:rPr>
+          <w:sz w:val="26"/>
+          <w:szCs w:val="26"/>
+        </w:rPr>
+      </w:pPr>
+      <w:r>
+        <w:rPr>
+          <w:sz w:val="26"/>
+          <w:szCs w:val="26"/>
           <w:rtl w:val="0"/>
         </w:rPr>
         <w:t xml:space="preserve">open_home - открытие домашнего окна</w:t>
       </w:r>
-    </w:p>
-    <w:p>
-      <w:pPr>
-        <w:numPr>
-          <w:ilvl w:val="0"/>
-          <w:numId w:val="1"/>
-        </w:numPr>
-        <w:ind w:left="720" w:hanging="360"/>
-        <w:rPr>
-          <w:u w:val="none"/>
-        </w:rPr>
-      </w:pPr>
-      <w:r>
-        <w:rPr>
+      <w:r>
+        <w:rPr>
+          <w:rtl w:val="0"/>
+        </w:rPr>
+      </w:r>
+    </w:p>
+    <w:p>
+      <w:pPr>
+        <w:numPr>
+          <w:ilvl w:val="0"/>
+          <w:numId w:val="3"/>
+        </w:numPr>
+        <w:ind w:left="720" w:hanging="360"/>
+        <w:rPr>
+          <w:sz w:val="26"/>
+          <w:szCs w:val="26"/>
+        </w:rPr>
+      </w:pPr>
+      <w:r>
+        <w:rPr>
+          <w:sz w:val="26"/>
+          <w:szCs w:val="26"/>
           <w:rtl w:val="0"/>
         </w:rPr>
         <w:t xml:space="preserve">open_photo - открытие конкретного фото</w:t>
       </w:r>
-    </w:p>
-    <w:p>
-      <w:pPr>
-        <w:numPr>
-          <w:ilvl w:val="0"/>
-          <w:numId w:val="1"/>
-        </w:numPr>
-        <w:ind w:left="720" w:hanging="360"/>
-        <w:rPr>
-          <w:u w:val="none"/>
-        </w:rPr>
-      </w:pPr>
-      <w:r>
-        <w:rPr>
+      <w:r>
+        <w:rPr>
+          <w:rtl w:val="0"/>
+        </w:rPr>
+      </w:r>
+    </w:p>
+    <w:p>
+      <w:pPr>
+        <w:numPr>
+          <w:ilvl w:val="0"/>
+          <w:numId w:val="3"/>
+        </w:numPr>
+        <w:ind w:left="720" w:hanging="360"/>
+        <w:rPr>
+          <w:sz w:val="26"/>
+          <w:szCs w:val="26"/>
+        </w:rPr>
+      </w:pPr>
+      <w:r>
+        <w:rPr>
+          <w:sz w:val="26"/>
+          <w:szCs w:val="26"/>
           <w:rtl w:val="0"/>
         </w:rPr>
         <w:t xml:space="preserve">open_photo_home - открытие конкретного фото из домашнего окна</w:t>
+      </w:r>
+      <w:r>
+        <w:rPr>
+          <w:rtl w:val="0"/>
+        </w:rPr>
       </w:r>
     </w:p>
     <w:p>
@@ -925,12 +1285,12 @@
           <wp:inline distB="114300" distT="114300" distL="114300" distR="114300">
             <wp:extent cx="5419725" cy="1962150"/>
             <wp:effectExtent b="0" l="0" r="0" t="0"/>
-            <wp:docPr id="5" name="image5.png"/>
+            <wp:docPr id="3" name="image6.png"/>
             <a:graphic>
               <a:graphicData uri="http://schemas.openxmlformats.org/drawingml/2006/picture">
                 <pic:pic>
                   <pic:nvPicPr>
-                    <pic:cNvPr id="0" name="image5.png"/>
+                    <pic:cNvPr id="0" name="image6.png"/>
                     <pic:cNvPicPr preferRelativeResize="0"/>
                   </pic:nvPicPr>
                   <pic:blipFill>
@@ -990,7 +1350,7 @@
           <wp:inline distB="114300" distT="114300" distL="114300" distR="114300">
             <wp:extent cx="5731200" cy="4305300"/>
             <wp:effectExtent b="0" l="0" r="0" t="0"/>
-            <wp:docPr id="1" name="image1.png"/>
+            <wp:docPr id="5" name="image1.png"/>
             <a:graphic>
               <a:graphicData uri="http://schemas.openxmlformats.org/drawingml/2006/picture">
                 <pic:pic>
@@ -1055,12 +1415,12 @@
           <wp:inline distB="114300" distT="114300" distL="114300" distR="114300">
             <wp:extent cx="5731200" cy="4318000"/>
             <wp:effectExtent b="0" l="0" r="0" t="0"/>
-            <wp:docPr id="4" name="image4.png"/>
+            <wp:docPr id="4" name="image3.png"/>
             <a:graphic>
               <a:graphicData uri="http://schemas.openxmlformats.org/drawingml/2006/picture">
                 <pic:pic>
                   <pic:nvPicPr>
-                    <pic:cNvPr id="0" name="image4.png"/>
+                    <pic:cNvPr id="0" name="image3.png"/>
                     <pic:cNvPicPr preferRelativeResize="0"/>
                   </pic:nvPicPr>
                   <pic:blipFill>
@@ -1120,12 +1480,12 @@
           <wp:inline distB="114300" distT="114300" distL="114300" distR="114300">
             <wp:extent cx="5731200" cy="4292600"/>
             <wp:effectExtent b="0" l="0" r="0" t="0"/>
-            <wp:docPr id="6" name="image6.png"/>
+            <wp:docPr id="7" name="image5.png"/>
             <a:graphic>
               <a:graphicData uri="http://schemas.openxmlformats.org/drawingml/2006/picture">
                 <pic:pic>
                   <pic:nvPicPr>
-                    <pic:cNvPr id="0" name="image6.png"/>
+                    <pic:cNvPr id="0" name="image5.png"/>
                     <pic:cNvPicPr preferRelativeResize="0"/>
                   </pic:nvPicPr>
                   <pic:blipFill>
@@ -1185,7 +1545,7 @@
           <wp:inline distB="114300" distT="114300" distL="114300" distR="114300">
             <wp:extent cx="5731200" cy="4229100"/>
             <wp:effectExtent b="0" l="0" r="0" t="0"/>
-            <wp:docPr id="7" name="image7.png"/>
+            <wp:docPr id="6" name="image7.png"/>
             <a:graphic>
               <a:graphicData uri="http://schemas.openxmlformats.org/drawingml/2006/picture">
                 <pic:pic>
@@ -1260,7 +1620,96 @@
           <w:b w:val="1"/>
           <w:rtl w:val="0"/>
         </w:rPr>
-        <w:t xml:space="preserve">Users:</w:t>
+        <w:t xml:space="preserve">Photo: </w:t>
+      </w:r>
+      <w:r>
+        <w:rPr>
+          <w:rtl w:val="0"/>
+        </w:rPr>
+        <w:t xml:space="preserve">Хранить пути к фотографиям с необязательным параметром </w:t>
+      </w:r>
+      <w:r>
+        <w:rPr>
+          <w:b w:val="1"/>
+          <w:rtl w:val="0"/>
+        </w:rPr>
+        <w:t xml:space="preserve">comment</w:t>
+      </w:r>
+    </w:p>
+    <w:p>
+      <w:pPr>
+        <w:jc w:val="center"/>
+        <w:rPr/>
+      </w:pPr>
+      <w:r>
+        <w:rPr>
+          <w:b w:val="1"/>
+          <w:rtl w:val="0"/>
+        </w:rPr>
+        <w:t xml:space="preserve">id - </w:t>
+      </w:r>
+      <w:r>
+        <w:rPr>
+          <w:rtl w:val="0"/>
+        </w:rPr>
+        <w:t xml:space="preserve">уникальный айди</w:t>
+      </w:r>
+    </w:p>
+    <w:p>
+      <w:pPr>
+        <w:jc w:val="center"/>
+        <w:rPr/>
+      </w:pPr>
+      <w:r>
+        <w:rPr>
+          <w:b w:val="1"/>
+          <w:rtl w:val="0"/>
+        </w:rPr>
+        <w:t xml:space="preserve">user-id - </w:t>
+      </w:r>
+      <w:r>
+        <w:rPr>
+          <w:rtl w:val="0"/>
+        </w:rPr>
+        <w:t xml:space="preserve">айди юзера из таблицы Login</w:t>
+      </w:r>
+    </w:p>
+    <w:p>
+      <w:pPr>
+        <w:jc w:val="center"/>
+        <w:rPr/>
+      </w:pPr>
+      <w:r>
+        <w:rPr>
+          <w:b w:val="1"/>
+          <w:rtl w:val="0"/>
+        </w:rPr>
+        <w:t xml:space="preserve">photo - </w:t>
+      </w:r>
+      <w:r>
+        <w:rPr>
+          <w:rtl w:val="0"/>
+        </w:rPr>
+        <w:t xml:space="preserve">путь к файлу в системе</w:t>
+      </w:r>
+    </w:p>
+    <w:p>
+      <w:pPr>
+        <w:jc w:val="center"/>
+        <w:rPr/>
+      </w:pPr>
+      <w:r>
+        <w:rPr>
+          <w:b w:val="1"/>
+          <w:rtl w:val="0"/>
+        </w:rPr>
+        <w:t xml:space="preserve">comment - </w:t>
+      </w:r>
+      <w:r>
+        <w:rPr>
+          <w:rtl w:val="0"/>
+        </w:rPr>
+        <w:t xml:space="preserve">комментарий к фотографии</w:t>
       </w:r>
     </w:p>
     <w:p>
@@ -1278,12 +1727,12 @@
           <wp:inline distB="114300" distT="114300" distL="114300" distR="114300">
             <wp:extent cx="5731200" cy="774700"/>
             <wp:effectExtent b="0" l="0" r="0" t="0"/>
-            <wp:docPr id="2" name="image2.png"/>
+            <wp:docPr id="2" name="image4.png"/>
             <a:graphic>
               <a:graphicData uri="http://schemas.openxmlformats.org/drawingml/2006/picture">
                 <pic:pic>
                   <pic:nvPicPr>
-                    <pic:cNvPr id="0" name="image2.png"/>
+                    <pic:cNvPr id="0" name="image4.png"/>
                     <pic:cNvPicPr preferRelativeResize="0"/>
                   </pic:nvPicPr>
                   <pic:blipFill>
@@ -1338,7 +1787,64 @@
           <w:b w:val="1"/>
           <w:rtl w:val="0"/>
         </w:rPr>
-        <w:t xml:space="preserve">Photo:</w:t>
+        <w:t xml:space="preserve">Login:</w:t>
+      </w:r>
+    </w:p>
+    <w:p>
+      <w:pPr>
+        <w:jc w:val="center"/>
+        <w:rPr/>
+      </w:pPr>
+      <w:r>
+        <w:rPr>
+          <w:b w:val="1"/>
+          <w:rtl w:val="0"/>
+        </w:rPr>
+        <w:t xml:space="preserve">id - </w:t>
+      </w:r>
+      <w:r>
+        <w:rPr>
+          <w:rtl w:val="0"/>
+        </w:rPr>
+        <w:t xml:space="preserve">Уникальный айди</w:t>
+      </w:r>
+    </w:p>
+    <w:p>
+      <w:pPr>
+        <w:jc w:val="center"/>
+        <w:rPr/>
+      </w:pPr>
+      <w:r>
+        <w:rPr>
+          <w:b w:val="1"/>
+          <w:rtl w:val="0"/>
+        </w:rPr>
+        <w:t xml:space="preserve">login - </w:t>
+      </w:r>
+      <w:r>
+        <w:rPr>
+          <w:rtl w:val="0"/>
+        </w:rPr>
+        <w:t xml:space="preserve">Логин</w:t>
+      </w:r>
+    </w:p>
+    <w:p>
+      <w:pPr>
+        <w:jc w:val="center"/>
+        <w:rPr/>
+      </w:pPr>
+      <w:r>
+        <w:rPr>
+          <w:b w:val="1"/>
+          <w:rtl w:val="0"/>
+        </w:rPr>
+        <w:t xml:space="preserve">password - </w:t>
+      </w:r>
+      <w:r>
+        <w:rPr>
+          <w:rtl w:val="0"/>
+        </w:rPr>
+        <w:t xml:space="preserve">Пароль</w:t>
       </w:r>
     </w:p>
     <w:p>
@@ -1356,12 +1862,12 @@
           <wp:inline distB="114300" distT="114300" distL="114300" distR="114300">
             <wp:extent cx="5731200" cy="673100"/>
             <wp:effectExtent b="0" l="0" r="0" t="0"/>
-            <wp:docPr id="3" name="image3.png"/>
+            <wp:docPr id="1" name="image2.png"/>
             <a:graphic>
               <a:graphicData uri="http://schemas.openxmlformats.org/drawingml/2006/picture">
                 <pic:pic>
                   <pic:nvPicPr>
-                    <pic:cNvPr id="0" name="image3.png"/>
+                    <pic:cNvPr id="0" name="image2.png"/>
                     <pic:cNvPicPr preferRelativeResize="0"/>
                   </pic:nvPicPr>
                   <pic:blipFill>
@@ -1417,6 +1923,46 @@
           <w:rtl w:val="0"/>
         </w:rPr>
         <w:t xml:space="preserve">Итог: Успешное приложение для удобного просмотра фотографий и их редактирования!</w:t>
+      </w:r>
+    </w:p>
+    <w:p>
+      <w:pPr>
+        <w:jc w:val="center"/>
+        <w:rPr>
+          <w:b w:val="1"/>
+        </w:rPr>
+      </w:pPr>
+      <w:r>
+        <w:rPr>
+          <w:b w:val="1"/>
+          <w:rtl w:val="0"/>
+        </w:rPr>
+        <w:t xml:space="preserve">Ссылка github на проект:</w:t>
+      </w:r>
+    </w:p>
+    <w:p>
+      <w:pPr>
+        <w:jc w:val="center"/>
+        <w:rPr>
+          <w:b w:val="1"/>
+          <w:u w:val="single"/>
+        </w:rPr>
+      </w:pPr>
+      <w:hyperlink r:id="rId13">
+        <w:r>
+          <w:rPr>
+            <w:b w:val="1"/>
+            <w:color w:val="1155cc"/>
+            <w:u w:val="single"/>
+            <w:rtl w:val="0"/>
+          </w:rPr>
+          <w:t xml:space="preserve">https://github.com/RaZe31-cs/photo-viewing-app</w:t>
+        </w:r>
+      </w:hyperlink>
+      <w:r>
+        <w:rPr>
+          <w:rtl w:val="0"/>
+        </w:rPr>
       </w:r>
     </w:p>
     <w:sectPr>

</xml_diff>